<commit_message>
Updated workshop material, added examples
</commit_message>
<xml_diff>
--- a/NCCTexGen workshop 2019.docx
+++ b/NCCTexGen workshop 2019.docx
@@ -448,31 +448,19 @@
       </w:r>
       <w:proofErr w:type="spellEnd"/>
       <w:r>
-        <w:t xml:space="preserve"> – </w:t>
-      </w:r>
-      <w:r>
-        <w:t>73</w:t>
-      </w:r>
-    </w:p>
-    <w:p>
-      <w:pPr>
-        <w:pStyle w:val="ListParagraph"/>
-        <w:numPr>
-          <w:ilvl w:val="1"/>
-          <w:numId w:val="1"/>
-        </w:numPr>
-      </w:pPr>
-      <w:r>
-        <w:t xml:space="preserve">CTextileWeave2D </w:t>
-      </w:r>
-      <w:r>
-        <w:t>–</w:t>
-      </w:r>
-      <w:r>
-        <w:t xml:space="preserve"> </w:t>
-      </w:r>
-      <w:r>
-        <w:t>74-75</w:t>
+        <w:t xml:space="preserve"> – 73</w:t>
+      </w:r>
+    </w:p>
+    <w:p>
+      <w:pPr>
+        <w:pStyle w:val="ListParagraph"/>
+        <w:numPr>
+          <w:ilvl w:val="1"/>
+          <w:numId w:val="1"/>
+        </w:numPr>
+      </w:pPr>
+      <w:r>
+        <w:t>CTextileWeave2D – 74-75</w:t>
       </w:r>
     </w:p>
     <w:p>
@@ -771,6 +759,269 @@
         </w:numPr>
       </w:pPr>
       <w:r>
+        <w:t>3D textiles</w:t>
+      </w:r>
+    </w:p>
+    <w:p>
+      <w:pPr>
+        <w:pStyle w:val="ListParagraph"/>
+        <w:numPr>
+          <w:ilvl w:val="1"/>
+          <w:numId w:val="1"/>
+        </w:numPr>
+        <w:rPr>
+          <w:i/>
+        </w:rPr>
+      </w:pPr>
+      <w:r>
+        <w:t>3D weave wizard</w:t>
+      </w:r>
+    </w:p>
+    <w:p>
+      <w:pPr>
+        <w:pStyle w:val="ListParagraph"/>
+        <w:numPr>
+          <w:ilvl w:val="1"/>
+          <w:numId w:val="1"/>
+        </w:numPr>
+        <w:rPr>
+          <w:i/>
+        </w:rPr>
+      </w:pPr>
+      <w:r>
+        <w:t>Start with orthogonal</w:t>
+      </w:r>
+    </w:p>
+    <w:p>
+      <w:pPr>
+        <w:pStyle w:val="ListParagraph"/>
+        <w:numPr>
+          <w:ilvl w:val="1"/>
+          <w:numId w:val="1"/>
+        </w:numPr>
+        <w:rPr>
+          <w:i/>
+        </w:rPr>
+      </w:pPr>
+      <w:r>
+        <w:t>4 wefts, 4 layers</w:t>
+      </w:r>
+    </w:p>
+    <w:p>
+      <w:pPr>
+        <w:pStyle w:val="ListParagraph"/>
+        <w:numPr>
+          <w:ilvl w:val="1"/>
+          <w:numId w:val="1"/>
+        </w:numPr>
+        <w:rPr>
+          <w:i/>
+        </w:rPr>
+      </w:pPr>
+      <w:r>
+        <w:t>Weft spacing needs to be sufficient to accommodate height of binder</w:t>
+      </w:r>
+    </w:p>
+    <w:p>
+      <w:pPr>
+        <w:pStyle w:val="ListParagraph"/>
+        <w:numPr>
+          <w:ilvl w:val="1"/>
+          <w:numId w:val="1"/>
+        </w:numPr>
+        <w:rPr>
+          <w:i/>
+        </w:rPr>
+      </w:pPr>
+      <w:r>
+        <w:t>Explain warp/binder ratio</w:t>
+      </w:r>
+    </w:p>
+    <w:p>
+      <w:pPr>
+        <w:pStyle w:val="ListParagraph"/>
+      </w:pPr>
+    </w:p>
+    <w:p>
+      <w:pPr>
+        <w:pStyle w:val="ListParagraph"/>
+        <w:numPr>
+          <w:ilvl w:val="1"/>
+          <w:numId w:val="1"/>
+        </w:numPr>
+      </w:pPr>
+      <w:r>
+        <w:t>Slide</w:t>
+      </w:r>
+      <w:r>
+        <w:t xml:space="preserve"> showing CTextileWeave3D</w:t>
+      </w:r>
+      <w:r>
+        <w:t xml:space="preserve"> - 20</w:t>
+      </w:r>
+    </w:p>
+    <w:p>
+      <w:pPr>
+        <w:pStyle w:val="ListParagraph"/>
+        <w:numPr>
+          <w:ilvl w:val="1"/>
+          <w:numId w:val="1"/>
+        </w:numPr>
+      </w:pPr>
+      <w:r>
+        <w:t>All use same base class – can’t create using this in GUI</w:t>
+      </w:r>
+    </w:p>
+    <w:p>
+      <w:pPr>
+        <w:pStyle w:val="ListParagraph"/>
+        <w:numPr>
+          <w:ilvl w:val="1"/>
+          <w:numId w:val="1"/>
+        </w:numPr>
+      </w:pPr>
+      <w:r>
+        <w:t>Refine (record) – same as 3DOrthogonal example in scripting guide</w:t>
+      </w:r>
+    </w:p>
+    <w:p>
+      <w:pPr>
+        <w:pStyle w:val="ListParagraph"/>
+        <w:numPr>
+          <w:ilvl w:val="2"/>
+          <w:numId w:val="1"/>
+        </w:numPr>
+        <w:rPr>
+          <w:i/>
+        </w:rPr>
+      </w:pPr>
+      <w:r>
+        <w:t>Weft – yarns = 4, layers = 3, spacing = 2.8, width = 2.58, height = 0.25, power = 0.6</w:t>
+      </w:r>
+    </w:p>
+    <w:p>
+      <w:pPr>
+        <w:pStyle w:val="ListParagraph"/>
+        <w:numPr>
+          <w:ilvl w:val="2"/>
+          <w:numId w:val="1"/>
+        </w:numPr>
+        <w:rPr>
+          <w:i/>
+        </w:rPr>
+      </w:pPr>
+      <w:r>
+        <w:t>Warp – yarns = 6, layers = 2, binder ratio = 1, warp ratio = 2, spacing = 3.8, width = 3.6, height = 0.35, power = 0.6</w:t>
+      </w:r>
+    </w:p>
+    <w:p>
+      <w:pPr>
+        <w:pStyle w:val="ListParagraph"/>
+        <w:numPr>
+          <w:ilvl w:val="2"/>
+          <w:numId w:val="1"/>
+        </w:numPr>
+        <w:rPr>
+          <w:i/>
+        </w:rPr>
+      </w:pPr>
+      <w:r>
+        <w:t>Binder – width = 1.375, height = 0.16, spacing = 1.4, power = 0.8, thickness = 1.5</w:t>
+      </w:r>
+    </w:p>
+    <w:p>
+      <w:pPr>
+        <w:pStyle w:val="ListParagraph"/>
+        <w:numPr>
+          <w:ilvl w:val="2"/>
+          <w:numId w:val="1"/>
+        </w:numPr>
+        <w:rPr>
+          <w:i/>
+        </w:rPr>
+      </w:pPr>
+      <w:r>
+        <w:t>All fibre diameter = 0.007 mm</w:t>
+      </w:r>
+    </w:p>
+    <w:p>
+      <w:pPr>
+        <w:pStyle w:val="ListParagraph"/>
+        <w:numPr>
+          <w:ilvl w:val="2"/>
+          <w:numId w:val="1"/>
+        </w:numPr>
+        <w:rPr>
+          <w:i/>
+        </w:rPr>
+      </w:pPr>
+      <w:r>
+        <w:t>Fibres/yarn – warp=5000, weft=8000, binder=3500</w:t>
+      </w:r>
+    </w:p>
+    <w:p>
+      <w:pPr>
+        <w:pStyle w:val="ListParagraph"/>
+        <w:numPr>
+          <w:ilvl w:val="1"/>
+          <w:numId w:val="1"/>
+        </w:numPr>
+        <w:rPr>
+          <w:i/>
+        </w:rPr>
+      </w:pPr>
+      <w:r>
+        <w:t xml:space="preserve">Demonstrate layer to layer </w:t>
+      </w:r>
+    </w:p>
+    <w:p>
+      <w:pPr>
+        <w:pStyle w:val="ListParagraph"/>
+        <w:numPr>
+          <w:ilvl w:val="2"/>
+          <w:numId w:val="1"/>
+        </w:numPr>
+        <w:rPr>
+          <w:i/>
+        </w:rPr>
+      </w:pPr>
+      <w:r>
+        <w:t>Increased number of layers governs max number of binder layers</w:t>
+      </w:r>
+    </w:p>
+    <w:p>
+      <w:pPr>
+        <w:pStyle w:val="ListParagraph"/>
+        <w:numPr>
+          <w:ilvl w:val="2"/>
+          <w:numId w:val="1"/>
+        </w:numPr>
+        <w:rPr>
+          <w:i/>
+        </w:rPr>
+      </w:pPr>
+      <w:r>
+        <w:t>Warp layers linked to number of weft layers</w:t>
+      </w:r>
+    </w:p>
+    <w:p>
+      <w:pPr>
+        <w:pStyle w:val="ListParagraph"/>
+        <w:numPr>
+          <w:ilvl w:val="1"/>
+          <w:numId w:val="1"/>
+        </w:numPr>
+      </w:pPr>
+    </w:p>
+    <w:p>
+      <w:pPr>
+        <w:pStyle w:val="ListParagraph"/>
+        <w:numPr>
+          <w:ilvl w:val="0"/>
+          <w:numId w:val="1"/>
+        </w:numPr>
+      </w:pPr>
+      <w:r>
         <w:t>Save textile</w:t>
       </w:r>
     </w:p>
@@ -853,6 +1104,113 @@
     <w:p>
       <w:pPr>
         <w:pStyle w:val="ListParagraph"/>
+        <w:numPr>
+          <w:ilvl w:val="0"/>
+          <w:numId w:val="1"/>
+        </w:numPr>
+      </w:pPr>
+      <w:r>
+        <w:t>Export options</w:t>
+      </w:r>
+    </w:p>
+    <w:p>
+      <w:pPr>
+        <w:pStyle w:val="ListParagraph"/>
+        <w:numPr>
+          <w:ilvl w:val="1"/>
+          <w:numId w:val="1"/>
+        </w:numPr>
+        <w:rPr>
+          <w:i/>
+        </w:rPr>
+      </w:pPr>
+      <w:r>
+        <w:t>Show yarn properties for textile</w:t>
+      </w:r>
+    </w:p>
+    <w:p>
+      <w:pPr>
+        <w:pStyle w:val="ListParagraph"/>
+        <w:numPr>
+          <w:ilvl w:val="1"/>
+          <w:numId w:val="1"/>
+        </w:numPr>
+        <w:rPr>
+          <w:i/>
+        </w:rPr>
+      </w:pPr>
+      <w:r>
+        <w:t>Select yarns</w:t>
+      </w:r>
+    </w:p>
+    <w:p>
+      <w:pPr>
+        <w:pStyle w:val="ListParagraph"/>
+        <w:numPr>
+          <w:ilvl w:val="1"/>
+          <w:numId w:val="1"/>
+        </w:numPr>
+        <w:rPr>
+          <w:i/>
+        </w:rPr>
+      </w:pPr>
+      <w:r>
+        <w:t>Yarn properties for yarns</w:t>
+      </w:r>
+    </w:p>
+    <w:p>
+      <w:pPr>
+        <w:pStyle w:val="ListParagraph"/>
+        <w:numPr>
+          <w:ilvl w:val="2"/>
+          <w:numId w:val="1"/>
+        </w:numPr>
+        <w:rPr>
+          <w:i/>
+        </w:rPr>
+      </w:pPr>
+      <w:r>
+        <w:t xml:space="preserve">Need density </w:t>
+      </w:r>
+      <w:proofErr w:type="spellStart"/>
+      <w:r>
+        <w:t>etc</w:t>
+      </w:r>
+      <w:proofErr w:type="spellEnd"/>
+      <w:r>
+        <w:t xml:space="preserve"> for volume fraction</w:t>
+      </w:r>
+    </w:p>
+    <w:p>
+      <w:pPr>
+        <w:pStyle w:val="ListParagraph"/>
+        <w:numPr>
+          <w:ilvl w:val="2"/>
+          <w:numId w:val="1"/>
+        </w:numPr>
+        <w:rPr>
+          <w:i/>
+        </w:rPr>
+      </w:pPr>
+      <w:r>
+        <w:t>Note don’t necessarily need all of them</w:t>
+      </w:r>
+    </w:p>
+    <w:p>
+      <w:pPr>
+        <w:pStyle w:val="ListParagraph"/>
+        <w:numPr>
+          <w:ilvl w:val="1"/>
+          <w:numId w:val="1"/>
+        </w:numPr>
+      </w:pPr>
+      <w:r>
+        <w:t>Slides for Export options – 16-19</w:t>
+      </w:r>
+    </w:p>
+    <w:p>
+      <w:pPr>
+        <w:pStyle w:val="ListParagraph"/>
         <w:ind w:left="1440"/>
       </w:pPr>
     </w:p>
@@ -937,13 +1295,7 @@
         </w:numPr>
       </w:pPr>
       <w:r>
-        <w:t xml:space="preserve">Select node 1 </w:t>
-      </w:r>
-      <w:r>
-        <w:t xml:space="preserve">of yarn 2 </w:t>
-      </w:r>
-      <w:r>
-        <w:t>using outliner</w:t>
+        <w:t>Select node 1 of yarn 2 using outliner</w:t>
       </w:r>
     </w:p>
     <w:p>
@@ -970,6 +1322,7 @@
         </w:numPr>
       </w:pPr>
       <w:r>
+        <w:lastRenderedPageBreak/>
         <w:t>Select yarn 2 using outliner &amp; duplicate</w:t>
       </w:r>
     </w:p>
@@ -1337,7 +1690,6 @@
       </w:pPr>
       <w:proofErr w:type="spellStart"/>
       <w:r>
-        <w:lastRenderedPageBreak/>
         <w:t>newNode</w:t>
       </w:r>
       <w:proofErr w:type="spellEnd"/>
@@ -1416,8 +1768,6 @@
           <w:u w:val="none"/>
         </w:rPr>
       </w:pPr>
-      <w:bookmarkStart w:id="0" w:name="_GoBack"/>
-      <w:bookmarkEnd w:id="0"/>
     </w:p>
     <w:p>
       <w:pPr>
@@ -1438,19 +1788,105 @@
           <w:color w:val="auto"/>
           <w:u w:val="none"/>
         </w:rPr>
-        <w:t>Python script – SingleYarn.py</w:t>
-      </w:r>
-    </w:p>
-    <w:p>
-      <w:pPr>
-        <w:pStyle w:val="ListParagraph"/>
-        <w:numPr>
-          <w:ilvl w:val="0"/>
-          <w:numId w:val="1"/>
-        </w:numPr>
-      </w:pPr>
-      <w:r>
-        <w:t>Export options</w:t>
+        <w:t>Python scripting</w:t>
+      </w:r>
+      <w:r>
+        <w:rPr>
+          <w:rStyle w:val="Hyperlink"/>
+          <w:color w:val="auto"/>
+          <w:u w:val="none"/>
+        </w:rPr>
+        <w:t xml:space="preserve"> </w:t>
+      </w:r>
+    </w:p>
+    <w:p>
+      <w:pPr>
+        <w:pStyle w:val="ListParagraph"/>
+        <w:numPr>
+          <w:ilvl w:val="1"/>
+          <w:numId w:val="1"/>
+        </w:numPr>
+        <w:rPr>
+          <w:rStyle w:val="Hyperlink"/>
+          <w:color w:val="auto"/>
+          <w:u w:val="none"/>
+        </w:rPr>
+      </w:pPr>
+      <w:r>
+        <w:rPr>
+          <w:rStyle w:val="Hyperlink"/>
+          <w:color w:val="auto"/>
+          <w:u w:val="none"/>
+        </w:rPr>
+        <w:t>SingleYarn.py</w:t>
+      </w:r>
+      <w:r>
+        <w:rPr>
+          <w:rStyle w:val="Hyperlink"/>
+          <w:color w:val="auto"/>
+          <w:u w:val="none"/>
+        </w:rPr>
+        <w:t xml:space="preserve"> - </w:t>
+      </w:r>
+      <w:r>
+        <w:rPr>
+          <w:rStyle w:val="Hyperlink"/>
+          <w:color w:val="auto"/>
+          <w:u w:val="none"/>
+        </w:rPr>
+        <w:t>Slides 77-82</w:t>
+      </w:r>
+    </w:p>
+    <w:p>
+      <w:pPr>
+        <w:pStyle w:val="ListParagraph"/>
+        <w:numPr>
+          <w:ilvl w:val="1"/>
+          <w:numId w:val="1"/>
+        </w:numPr>
+        <w:rPr>
+          <w:rStyle w:val="Hyperlink"/>
+          <w:color w:val="auto"/>
+          <w:u w:val="none"/>
+        </w:rPr>
+      </w:pPr>
+      <w:r>
+        <w:rPr>
+          <w:rStyle w:val="Hyperlink"/>
+          <w:color w:val="auto"/>
+          <w:u w:val="none"/>
+        </w:rPr>
+        <w:t xml:space="preserve">SingleYarnSections.py – Slides </w:t>
+      </w:r>
+      <w:r>
+        <w:rPr>
+          <w:rStyle w:val="Hyperlink"/>
+          <w:color w:val="auto"/>
+          <w:u w:val="none"/>
+        </w:rPr>
+        <w:t>83-88</w:t>
+      </w:r>
+    </w:p>
+    <w:p>
+      <w:pPr>
+        <w:pStyle w:val="ListParagraph"/>
+        <w:numPr>
+          <w:ilvl w:val="2"/>
+          <w:numId w:val="1"/>
+        </w:numPr>
+        <w:rPr>
+          <w:rStyle w:val="Hyperlink"/>
+          <w:color w:val="auto"/>
+          <w:u w:val="none"/>
+        </w:rPr>
+      </w:pPr>
+      <w:r>
+        <w:rPr>
+          <w:rStyle w:val="Hyperlink"/>
+          <w:color w:val="auto"/>
+          <w:u w:val="none"/>
+        </w:rPr>
+        <w:t>Move y plane to 6.9 to show hybrid section</w:t>
       </w:r>
     </w:p>
     <w:p>
@@ -1465,7 +1901,10 @@
         </w:rPr>
       </w:pPr>
       <w:r>
-        <w:t>Show yarn properties for textile</w:t>
+        <w:t>TriaxialBraid.py</w:t>
+      </w:r>
+      <w:r>
+        <w:tab/>
       </w:r>
     </w:p>
     <w:p>
@@ -1480,7 +1919,7 @@
         </w:rPr>
       </w:pPr>
       <w:r>
-        <w:t>Select yarns</w:t>
+        <w:t>WeftKnit.py</w:t>
       </w:r>
     </w:p>
     <w:p>
@@ -1495,362 +1934,29 @@
         </w:rPr>
       </w:pPr>
       <w:r>
-        <w:t>Yarn properties for yarns</w:t>
-      </w:r>
-    </w:p>
-    <w:p>
-      <w:pPr>
-        <w:pStyle w:val="ListParagraph"/>
-        <w:numPr>
-          <w:ilvl w:val="2"/>
-          <w:numId w:val="1"/>
-        </w:numPr>
+        <w:t>2dweave.py</w:t>
+      </w:r>
+    </w:p>
+    <w:p>
+      <w:pPr>
+        <w:pStyle w:val="ListParagraph"/>
+      </w:pPr>
+    </w:p>
+    <w:p>
+      <w:pPr>
+        <w:pStyle w:val="ListParagraph"/>
+      </w:pPr>
+    </w:p>
+    <w:p>
+      <w:pPr>
+        <w:pStyle w:val="ListParagraph"/>
+        <w:ind w:left="1440"/>
         <w:rPr>
           <w:i/>
         </w:rPr>
       </w:pPr>
-      <w:r>
-        <w:t xml:space="preserve">Need density </w:t>
-      </w:r>
-      <w:proofErr w:type="spellStart"/>
-      <w:r>
-        <w:t>etc</w:t>
-      </w:r>
-      <w:proofErr w:type="spellEnd"/>
-      <w:r>
-        <w:t xml:space="preserve"> for volume fraction</w:t>
-      </w:r>
-    </w:p>
-    <w:p>
-      <w:pPr>
-        <w:pStyle w:val="ListParagraph"/>
-        <w:numPr>
-          <w:ilvl w:val="2"/>
-          <w:numId w:val="1"/>
-        </w:numPr>
-        <w:rPr>
-          <w:i/>
-        </w:rPr>
-      </w:pPr>
-      <w:r>
-        <w:t>Note don’t necessarily need all of them</w:t>
-      </w:r>
-    </w:p>
-    <w:p>
-      <w:pPr>
-        <w:pStyle w:val="ListParagraph"/>
-        <w:numPr>
-          <w:ilvl w:val="1"/>
-          <w:numId w:val="1"/>
-        </w:numPr>
-        <w:rPr>
-          <w:i/>
-        </w:rPr>
-      </w:pPr>
-      <w:r>
-        <w:t>Slides for Export options – 16-19</w:t>
-      </w:r>
-      <w:r>
-        <w:tab/>
-      </w:r>
-    </w:p>
-    <w:p>
-      <w:pPr>
-        <w:pStyle w:val="ListParagraph"/>
-        <w:numPr>
-          <w:ilvl w:val="1"/>
-          <w:numId w:val="1"/>
-        </w:numPr>
-        <w:rPr>
-          <w:i/>
-        </w:rPr>
-      </w:pPr>
-    </w:p>
-    <w:p>
-      <w:pPr>
-        <w:pStyle w:val="ListParagraph"/>
-        <w:numPr>
-          <w:ilvl w:val="0"/>
-          <w:numId w:val="1"/>
-        </w:numPr>
-      </w:pPr>
-    </w:p>
-    <w:p>
-      <w:pPr>
-        <w:pStyle w:val="ListParagraph"/>
-        <w:numPr>
-          <w:ilvl w:val="0"/>
-          <w:numId w:val="1"/>
-        </w:numPr>
-      </w:pPr>
-    </w:p>
-    <w:p>
-      <w:pPr>
-        <w:pStyle w:val="ListParagraph"/>
-        <w:numPr>
-          <w:ilvl w:val="0"/>
-          <w:numId w:val="1"/>
-        </w:numPr>
-      </w:pPr>
-      <w:r>
-        <w:t>3D textiles</w:t>
-      </w:r>
-    </w:p>
-    <w:p>
-      <w:pPr>
-        <w:pStyle w:val="ListParagraph"/>
-        <w:numPr>
-          <w:ilvl w:val="1"/>
-          <w:numId w:val="1"/>
-        </w:numPr>
-        <w:rPr>
-          <w:i/>
-        </w:rPr>
-      </w:pPr>
-      <w:r>
-        <w:t>3D weave wizard</w:t>
-      </w:r>
-    </w:p>
-    <w:p>
-      <w:pPr>
-        <w:pStyle w:val="ListParagraph"/>
-        <w:numPr>
-          <w:ilvl w:val="1"/>
-          <w:numId w:val="1"/>
-        </w:numPr>
-        <w:rPr>
-          <w:i/>
-        </w:rPr>
-      </w:pPr>
-      <w:r>
-        <w:t>Start with orthogonal</w:t>
-      </w:r>
-    </w:p>
-    <w:p>
-      <w:pPr>
-        <w:pStyle w:val="ListParagraph"/>
-        <w:numPr>
-          <w:ilvl w:val="1"/>
-          <w:numId w:val="1"/>
-        </w:numPr>
-        <w:rPr>
-          <w:i/>
-        </w:rPr>
-      </w:pPr>
-      <w:r>
-        <w:t>4 wefts, 4 layers</w:t>
-      </w:r>
-    </w:p>
-    <w:p>
-      <w:pPr>
-        <w:pStyle w:val="ListParagraph"/>
-        <w:numPr>
-          <w:ilvl w:val="1"/>
-          <w:numId w:val="1"/>
-        </w:numPr>
-        <w:rPr>
-          <w:i/>
-        </w:rPr>
-      </w:pPr>
-      <w:r>
-        <w:t>Weft spacing needs to be sufficient to accommodate height of binder</w:t>
-      </w:r>
-    </w:p>
-    <w:p>
-      <w:pPr>
-        <w:pStyle w:val="ListParagraph"/>
-        <w:numPr>
-          <w:ilvl w:val="1"/>
-          <w:numId w:val="1"/>
-        </w:numPr>
-        <w:rPr>
-          <w:i/>
-        </w:rPr>
-      </w:pPr>
-      <w:r>
-        <w:t>Explain warp/binder ratio</w:t>
-      </w:r>
-    </w:p>
-    <w:p>
-      <w:pPr>
-        <w:pStyle w:val="ListParagraph"/>
-      </w:pPr>
-    </w:p>
-    <w:p>
-      <w:pPr>
-        <w:pStyle w:val="ListParagraph"/>
-        <w:numPr>
-          <w:ilvl w:val="1"/>
-          <w:numId w:val="1"/>
-        </w:numPr>
-      </w:pPr>
-      <w:r>
-        <w:t>Slide</w:t>
-      </w:r>
-      <w:r>
-        <w:t xml:space="preserve"> showing CTextileWeave3D</w:t>
-      </w:r>
-      <w:r>
-        <w:t xml:space="preserve"> - 20</w:t>
-      </w:r>
-    </w:p>
-    <w:p>
-      <w:pPr>
-        <w:pStyle w:val="ListParagraph"/>
-        <w:numPr>
-          <w:ilvl w:val="1"/>
-          <w:numId w:val="1"/>
-        </w:numPr>
-      </w:pPr>
-      <w:r>
-        <w:t>All use same base class – can’t create using this in GUI</w:t>
-      </w:r>
-    </w:p>
-    <w:p>
-      <w:pPr>
-        <w:pStyle w:val="ListParagraph"/>
-        <w:numPr>
-          <w:ilvl w:val="1"/>
-          <w:numId w:val="1"/>
-        </w:numPr>
-      </w:pPr>
-      <w:r>
-        <w:t>Refine (record) – same as 3DOrthogonal example in scripting guide</w:t>
-      </w:r>
-    </w:p>
-    <w:p>
-      <w:pPr>
-        <w:pStyle w:val="ListParagraph"/>
-        <w:numPr>
-          <w:ilvl w:val="2"/>
-          <w:numId w:val="1"/>
-        </w:numPr>
-        <w:rPr>
-          <w:i/>
-        </w:rPr>
-      </w:pPr>
-      <w:r>
-        <w:t>Weft – yarns = 4, layers = 3, spacing = 2.8, width = 2.58, height = 0.25, power = 0.6</w:t>
-      </w:r>
-    </w:p>
-    <w:p>
-      <w:pPr>
-        <w:pStyle w:val="ListParagraph"/>
-        <w:numPr>
-          <w:ilvl w:val="2"/>
-          <w:numId w:val="1"/>
-        </w:numPr>
-        <w:rPr>
-          <w:i/>
-        </w:rPr>
-      </w:pPr>
-      <w:r>
-        <w:t>Warp – yarns = 6, layers = 2, binder ratio = 1, warp ratio = 2, spacing = 3.8, width = 3.6, height = 0.35, power = 0.6</w:t>
-      </w:r>
-    </w:p>
-    <w:p>
-      <w:pPr>
-        <w:pStyle w:val="ListParagraph"/>
-        <w:numPr>
-          <w:ilvl w:val="2"/>
-          <w:numId w:val="1"/>
-        </w:numPr>
-        <w:rPr>
-          <w:i/>
-        </w:rPr>
-      </w:pPr>
-      <w:r>
-        <w:t>Binder – width = 1.375, height = 0.16, spacing = 1.4, power = 0.8, thickness = 1.5</w:t>
-      </w:r>
-    </w:p>
-    <w:p>
-      <w:pPr>
-        <w:pStyle w:val="ListParagraph"/>
-        <w:numPr>
-          <w:ilvl w:val="2"/>
-          <w:numId w:val="1"/>
-        </w:numPr>
-        <w:rPr>
-          <w:i/>
-        </w:rPr>
-      </w:pPr>
-      <w:r>
-        <w:t>All fibre diameter = 0.007 mm</w:t>
-      </w:r>
-    </w:p>
-    <w:p>
-      <w:pPr>
-        <w:pStyle w:val="ListParagraph"/>
-        <w:numPr>
-          <w:ilvl w:val="2"/>
-          <w:numId w:val="1"/>
-        </w:numPr>
-        <w:rPr>
-          <w:i/>
-        </w:rPr>
-      </w:pPr>
-      <w:r>
-        <w:t>Fibres/yarn – warp=5000, weft=8000, binder=3500</w:t>
-      </w:r>
-    </w:p>
-    <w:p>
-      <w:pPr>
-        <w:pStyle w:val="ListParagraph"/>
-        <w:numPr>
-          <w:ilvl w:val="1"/>
-          <w:numId w:val="1"/>
-        </w:numPr>
-        <w:rPr>
-          <w:i/>
-        </w:rPr>
-      </w:pPr>
-      <w:r>
-        <w:t xml:space="preserve">Demonstrate layer to layer </w:t>
-      </w:r>
-    </w:p>
-    <w:p>
-      <w:pPr>
-        <w:pStyle w:val="ListParagraph"/>
-        <w:numPr>
-          <w:ilvl w:val="2"/>
-          <w:numId w:val="1"/>
-        </w:numPr>
-        <w:rPr>
-          <w:i/>
-        </w:rPr>
-      </w:pPr>
-      <w:r>
-        <w:t>Increased number of layers governs max number of binder layers</w:t>
-      </w:r>
-    </w:p>
-    <w:p>
-      <w:pPr>
-        <w:pStyle w:val="ListParagraph"/>
-        <w:numPr>
-          <w:ilvl w:val="2"/>
-          <w:numId w:val="1"/>
-        </w:numPr>
-        <w:rPr>
-          <w:i/>
-        </w:rPr>
-      </w:pPr>
-      <w:r>
-        <w:t>Warp layers linked to number of weft layers</w:t>
-      </w:r>
-    </w:p>
-    <w:p>
-      <w:pPr>
-        <w:pStyle w:val="ListParagraph"/>
-      </w:pPr>
-    </w:p>
-    <w:p>
-      <w:pPr>
-        <w:pStyle w:val="ListParagraph"/>
-        <w:ind w:left="1440"/>
-        <w:rPr>
-          <w:i/>
-        </w:rPr>
-      </w:pPr>
+      <w:bookmarkStart w:id="0" w:name="_GoBack"/>
+      <w:bookmarkEnd w:id="0"/>
     </w:p>
     <w:sectPr>
       <w:pgSz w:w="11906" w:h="16838"/>

</xml_diff>